<commit_message>
Updated docs && added presentation
</commit_message>
<xml_diff>
--- a/DOCS/MazeChase.docx
+++ b/DOCS/MazeChase.docx
@@ -334,7 +334,7 @@
           <w:docPartGallery w:val="Table of Contents"/>
           <w:docPartUnique w:val="true"/>
         </w:docPartObj>
-        <w:id w:val="524880689"/>
+        <w:id w:val="1380567710"/>
       </w:sdtPr>
       <w:sdtContent>
         <w:p>
@@ -7990,11 +7990,7 @@
     <w:p>
       <w:pPr>
         <w:pStyle w:val="Normal"/>
-        <w:rPr>
-          <w:b/>
-          <w:b/>
-          <w:bCs/>
-        </w:rPr>
+        <w:rPr/>
       </w:pPr>
       <w:r>
         <w:rPr>
@@ -8012,7 +8008,14 @@
           <w:b w:val="false"/>
           <w:bCs w:val="false"/>
         </w:rPr>
-        <w:t>Fly</w:t>
+        <w:t xml:space="preserve">Fly / </w:t>
+      </w:r>
+      <w:r>
+        <w:rPr>
+          <w:b w:val="false"/>
+          <w:bCs w:val="false"/>
+        </w:rPr>
+        <w:t>Press button</w:t>
       </w:r>
     </w:p>
     <w:p>
@@ -8037,6 +8040,34 @@
           <w:bCs w:val="false"/>
         </w:rPr>
         <w:t>Scream</w:t>
+      </w:r>
+    </w:p>
+    <w:p>
+      <w:pPr>
+        <w:pStyle w:val="Normal"/>
+        <w:rPr>
+          <w:b/>
+          <w:b/>
+          <w:bCs/>
+        </w:rPr>
+      </w:pPr>
+      <w:r>
+        <w:rPr>
+          <w:b/>
+          <w:bCs/>
+        </w:rPr>
+        <w:t>L</w:t>
+        <w:tab/>
+        <w:tab/>
+        <w:t>-</w:t>
+      </w:r>
+      <w:r>
+        <w:rPr>
+          <w:b w:val="false"/>
+          <w:bCs w:val="false"/>
+        </w:rPr>
+        <w:tab/>
+        <w:t>Turn flashlight on/off</w:t>
       </w:r>
     </w:p>
     <w:p>
@@ -10038,7 +10069,7 @@
               <wp:positionV relativeFrom="paragraph">
                 <wp:posOffset>635</wp:posOffset>
               </wp:positionV>
-              <wp:extent cx="94615" cy="356235"/>
+              <wp:extent cx="95250" cy="356235"/>
               <wp:effectExtent l="0" t="0" r="0" b="0"/>
               <wp:wrapSquare wrapText="largest"/>
               <wp:docPr id="10" name="Frame1"/>
@@ -10049,7 +10080,7 @@
                     <wps:spPr>
                       <a:xfrm>
                         <a:off x="0" y="0"/>
-                        <a:ext cx="93960" cy="355680"/>
+                        <a:ext cx="94680" cy="355680"/>
                       </a:xfrm>
                       <a:prstGeom prst="rect">
                         <a:avLst/>
@@ -10106,7 +10137,7 @@
         </mc:Choice>
         <mc:Fallback>
           <w:pict>
-            <v:rect id="shape_0" ID="Frame1" stroked="f" style="position:absolute;margin-left:424.55pt;margin-top:0.05pt;width:7.35pt;height:27.95pt;mso-position-horizontal:right;mso-position-horizontal-relative:margin">
+            <v:rect id="shape_0" ID="Frame1" stroked="f" style="position:absolute;margin-left:424.5pt;margin-top:0.05pt;width:7.4pt;height:27.95pt;mso-position-horizontal:right;mso-position-horizontal-relative:margin">
               <w10:wrap type="square"/>
               <v:fill o:detectmouseclick="t" on="false"/>
               <v:stroke color="#3465a4" joinstyle="round" endcap="flat"/>
@@ -10170,7 +10201,7 @@
               <wp:positionV relativeFrom="paragraph">
                 <wp:posOffset>635</wp:posOffset>
               </wp:positionV>
-              <wp:extent cx="94615" cy="356235"/>
+              <wp:extent cx="95250" cy="356235"/>
               <wp:effectExtent l="0" t="0" r="0" b="0"/>
               <wp:wrapSquare wrapText="largest"/>
               <wp:docPr id="12" name="Frame2"/>
@@ -10181,7 +10212,7 @@
                     <wps:spPr>
                       <a:xfrm>
                         <a:off x="0" y="0"/>
-                        <a:ext cx="93960" cy="355680"/>
+                        <a:ext cx="94680" cy="355680"/>
                       </a:xfrm>
                       <a:prstGeom prst="rect">
                         <a:avLst/>
@@ -10219,7 +10250,7 @@
                             <w:fldChar w:fldCharType="separate"/>
                           </w:r>
                           <w:r>
-                            <w:t>29</w:t>
+                            <w:t>19</w:t>
                           </w:r>
                           <w:r>
                             <w:fldChar w:fldCharType="end"/>
@@ -10238,7 +10269,7 @@
         </mc:Choice>
         <mc:Fallback>
           <w:pict>
-            <v:rect id="shape_0" ID="Frame2" stroked="f" style="position:absolute;margin-left:424.55pt;margin-top:0.05pt;width:7.35pt;height:27.95pt;mso-position-horizontal:right;mso-position-horizontal-relative:margin">
+            <v:rect id="shape_0" ID="Frame2" stroked="f" style="position:absolute;margin-left:424.5pt;margin-top:0.05pt;width:7.4pt;height:27.95pt;mso-position-horizontal:right;mso-position-horizontal-relative:margin">
               <w10:wrap type="square"/>
               <v:fill o:detectmouseclick="t" on="false"/>
               <v:stroke color="#3465a4" joinstyle="round" endcap="flat"/>
@@ -10264,7 +10295,7 @@
                       <w:fldChar w:fldCharType="separate"/>
                     </w:r>
                     <w:r>
-                      <w:t>29</w:t>
+                      <w:t>19</w:t>
                     </w:r>
                     <w:r>
                       <w:fldChar w:fldCharType="end"/>
@@ -12220,6 +12251,198 @@
   </w:style>
   <w:style w:type="character" w:styleId="ListLabel118">
     <w:name w:val="ListLabel 118"/>
+    <w:qFormat/>
+    <w:rPr>
+      <w:rFonts w:cs="OpenSymbol"/>
+    </w:rPr>
+  </w:style>
+  <w:style w:type="character" w:styleId="ListLabel119">
+    <w:name w:val="ListLabel 119"/>
+    <w:qFormat/>
+    <w:rPr>
+      <w:rFonts w:cs="OpenSymbol"/>
+      <w:b/>
+    </w:rPr>
+  </w:style>
+  <w:style w:type="character" w:styleId="ListLabel120">
+    <w:name w:val="ListLabel 120"/>
+    <w:qFormat/>
+    <w:rPr>
+      <w:rFonts w:cs="OpenSymbol"/>
+    </w:rPr>
+  </w:style>
+  <w:style w:type="character" w:styleId="ListLabel121">
+    <w:name w:val="ListLabel 121"/>
+    <w:qFormat/>
+    <w:rPr>
+      <w:rFonts w:cs="OpenSymbol"/>
+    </w:rPr>
+  </w:style>
+  <w:style w:type="character" w:styleId="ListLabel122">
+    <w:name w:val="ListLabel 122"/>
+    <w:qFormat/>
+    <w:rPr>
+      <w:rFonts w:cs="OpenSymbol"/>
+    </w:rPr>
+  </w:style>
+  <w:style w:type="character" w:styleId="ListLabel123">
+    <w:name w:val="ListLabel 123"/>
+    <w:qFormat/>
+    <w:rPr>
+      <w:rFonts w:cs="OpenSymbol"/>
+    </w:rPr>
+  </w:style>
+  <w:style w:type="character" w:styleId="ListLabel124">
+    <w:name w:val="ListLabel 124"/>
+    <w:qFormat/>
+    <w:rPr>
+      <w:rFonts w:cs="OpenSymbol"/>
+    </w:rPr>
+  </w:style>
+  <w:style w:type="character" w:styleId="ListLabel125">
+    <w:name w:val="ListLabel 125"/>
+    <w:qFormat/>
+    <w:rPr>
+      <w:rFonts w:cs="OpenSymbol"/>
+    </w:rPr>
+  </w:style>
+  <w:style w:type="character" w:styleId="ListLabel126">
+    <w:name w:val="ListLabel 126"/>
+    <w:qFormat/>
+    <w:rPr>
+      <w:rFonts w:cs="OpenSymbol"/>
+    </w:rPr>
+  </w:style>
+  <w:style w:type="character" w:styleId="ListLabel127">
+    <w:name w:val="ListLabel 127"/>
+    <w:qFormat/>
+    <w:rPr>
+      <w:rFonts w:cs="OpenSymbol"/>
+    </w:rPr>
+  </w:style>
+  <w:style w:type="character" w:styleId="ListLabel128">
+    <w:name w:val="ListLabel 128"/>
+    <w:qFormat/>
+    <w:rPr>
+      <w:rFonts w:cs="OpenSymbol"/>
+      <w:b w:val="false"/>
+    </w:rPr>
+  </w:style>
+  <w:style w:type="character" w:styleId="ListLabel129">
+    <w:name w:val="ListLabel 129"/>
+    <w:qFormat/>
+    <w:rPr>
+      <w:rFonts w:cs="OpenSymbol"/>
+    </w:rPr>
+  </w:style>
+  <w:style w:type="character" w:styleId="ListLabel130">
+    <w:name w:val="ListLabel 130"/>
+    <w:qFormat/>
+    <w:rPr>
+      <w:rFonts w:cs="OpenSymbol"/>
+    </w:rPr>
+  </w:style>
+  <w:style w:type="character" w:styleId="ListLabel131">
+    <w:name w:val="ListLabel 131"/>
+    <w:qFormat/>
+    <w:rPr>
+      <w:rFonts w:cs="OpenSymbol"/>
+    </w:rPr>
+  </w:style>
+  <w:style w:type="character" w:styleId="ListLabel132">
+    <w:name w:val="ListLabel 132"/>
+    <w:qFormat/>
+    <w:rPr>
+      <w:rFonts w:cs="OpenSymbol"/>
+    </w:rPr>
+  </w:style>
+  <w:style w:type="character" w:styleId="ListLabel133">
+    <w:name w:val="ListLabel 133"/>
+    <w:qFormat/>
+    <w:rPr>
+      <w:rFonts w:cs="OpenSymbol"/>
+    </w:rPr>
+  </w:style>
+  <w:style w:type="character" w:styleId="ListLabel134">
+    <w:name w:val="ListLabel 134"/>
+    <w:qFormat/>
+    <w:rPr>
+      <w:rFonts w:cs="OpenSymbol"/>
+    </w:rPr>
+  </w:style>
+  <w:style w:type="character" w:styleId="ListLabel135">
+    <w:name w:val="ListLabel 135"/>
+    <w:qFormat/>
+    <w:rPr>
+      <w:rFonts w:cs="OpenSymbol"/>
+    </w:rPr>
+  </w:style>
+  <w:style w:type="character" w:styleId="ListLabel136">
+    <w:name w:val="ListLabel 136"/>
+    <w:qFormat/>
+    <w:rPr>
+      <w:rFonts w:cs="OpenSymbol"/>
+    </w:rPr>
+  </w:style>
+  <w:style w:type="character" w:styleId="ListLabel137">
+    <w:name w:val="ListLabel 137"/>
+    <w:qFormat/>
+    <w:rPr>
+      <w:rFonts w:cs="OpenSymbol"/>
+      <w:b w:val="false"/>
+    </w:rPr>
+  </w:style>
+  <w:style w:type="character" w:styleId="ListLabel138">
+    <w:name w:val="ListLabel 138"/>
+    <w:qFormat/>
+    <w:rPr>
+      <w:rFonts w:cs="OpenSymbol"/>
+    </w:rPr>
+  </w:style>
+  <w:style w:type="character" w:styleId="ListLabel139">
+    <w:name w:val="ListLabel 139"/>
+    <w:qFormat/>
+    <w:rPr>
+      <w:rFonts w:cs="OpenSymbol"/>
+    </w:rPr>
+  </w:style>
+  <w:style w:type="character" w:styleId="ListLabel140">
+    <w:name w:val="ListLabel 140"/>
+    <w:qFormat/>
+    <w:rPr>
+      <w:rFonts w:cs="OpenSymbol"/>
+    </w:rPr>
+  </w:style>
+  <w:style w:type="character" w:styleId="ListLabel141">
+    <w:name w:val="ListLabel 141"/>
+    <w:qFormat/>
+    <w:rPr>
+      <w:rFonts w:cs="OpenSymbol"/>
+    </w:rPr>
+  </w:style>
+  <w:style w:type="character" w:styleId="ListLabel142">
+    <w:name w:val="ListLabel 142"/>
+    <w:qFormat/>
+    <w:rPr>
+      <w:rFonts w:cs="OpenSymbol"/>
+    </w:rPr>
+  </w:style>
+  <w:style w:type="character" w:styleId="ListLabel143">
+    <w:name w:val="ListLabel 143"/>
+    <w:qFormat/>
+    <w:rPr>
+      <w:rFonts w:cs="OpenSymbol"/>
+    </w:rPr>
+  </w:style>
+  <w:style w:type="character" w:styleId="ListLabel144">
+    <w:name w:val="ListLabel 144"/>
+    <w:qFormat/>
+    <w:rPr>
+      <w:rFonts w:cs="OpenSymbol"/>
+    </w:rPr>
+  </w:style>
+  <w:style w:type="character" w:styleId="ListLabel145">
+    <w:name w:val="ListLabel 145"/>
     <w:qFormat/>
     <w:rPr>
       <w:rFonts w:cs="OpenSymbol"/>

</xml_diff>